<commit_message>
Removed the use of instanceof where it shouldn't be restricted to just that class; Capabilities is used instead.
</commit_message>
<xml_diff>
--- a/design-docs/Assignment 3 Design Changes.docx
+++ b/design-docs/Assignment 3 Design Changes.docx
@@ -21,24 +21,70 @@
       <w:r>
         <w:t xml:space="preserve">Added </w:t>
       </w:r>
-      <w:proofErr w:type="spellStart"/>
-      <w:r>
-        <w:t>CropCapabilities</w:t>
-      </w:r>
-      <w:proofErr w:type="spellEnd"/>
-      <w:r>
-        <w:t xml:space="preserve"> to Crop and Farmer to identify if Crop is ripe or unripe. </w:t>
+      <w:r>
+        <w:rPr>
+          <w:b/>
+          <w:bCs/>
+        </w:rPr>
+        <w:t>CropCapabilit</w:t>
+      </w:r>
+      <w:r>
+        <w:rPr>
+          <w:b/>
+          <w:bCs/>
+        </w:rPr>
+        <w:t>y</w:t>
+      </w:r>
+      <w:r>
+        <w:t xml:space="preserve"> </w:t>
+      </w:r>
+      <w:r>
+        <w:t xml:space="preserve">enum </w:t>
+      </w:r>
+      <w:r>
+        <w:t>to</w:t>
+      </w:r>
+      <w:r>
+        <w:t xml:space="preserve"> be used in</w:t>
+      </w:r>
+      <w:r>
+        <w:t xml:space="preserve"> </w:t>
+      </w:r>
+      <w:r>
+        <w:rPr>
+          <w:b/>
+          <w:bCs/>
+        </w:rPr>
+        <w:t>Crop</w:t>
+      </w:r>
+      <w:r>
+        <w:t xml:space="preserve"> and </w:t>
+      </w:r>
+      <w:r>
+        <w:rPr>
+          <w:b/>
+          <w:bCs/>
+        </w:rPr>
+        <w:t>Farmer</w:t>
+      </w:r>
+      <w:r>
+        <w:t xml:space="preserve"> to identify if </w:t>
+      </w:r>
+      <w:r>
+        <w:rPr>
+          <w:b/>
+          <w:bCs/>
+        </w:rPr>
+        <w:t>Crop</w:t>
+      </w:r>
+      <w:r>
+        <w:t xml:space="preserve"> is ripe or unripe. </w:t>
       </w:r>
       <w:r>
         <w:t>So,</w:t>
       </w:r>
       <w:r>
-        <w:t xml:space="preserve"> there is </w:t>
-      </w:r>
-      <w:bookmarkStart w:id="0" w:name="_GoBack"/>
-      <w:bookmarkEnd w:id="0"/>
-      <w:r>
-        <w:t>no need to make assumptions if</w:t>
+        <w:t xml:space="preserve"> there is no need to make assumptions if</w:t>
       </w:r>
       <w:r>
         <w:t xml:space="preserve"> the</w:t>
@@ -46,13 +92,25 @@
       <w:r>
         <w:t xml:space="preserve"> crop is ripe or unripe based on the size of </w:t>
       </w:r>
-      <w:proofErr w:type="spellStart"/>
-      <w:r>
+      <w:r>
+        <w:rPr>
+          <w:b/>
+          <w:bCs/>
+        </w:rPr>
         <w:t>allowableAction</w:t>
       </w:r>
-      <w:proofErr w:type="spellEnd"/>
-      <w:r>
-        <w:t xml:space="preserve"> on Crop.</w:t>
+      <w:r>
+        <w:t xml:space="preserve"> on </w:t>
+      </w:r>
+      <w:r>
+        <w:rPr>
+          <w:b/>
+          <w:bCs/>
+        </w:rPr>
+        <w:t>Crop</w:t>
+      </w:r>
+      <w:r>
+        <w:t>.</w:t>
       </w:r>
     </w:p>
     <w:p>
@@ -66,7 +124,6 @@
       <w:r>
         <w:t xml:space="preserve">Instead of </w:t>
       </w:r>
-      <w:proofErr w:type="spellStart"/>
       <w:r>
         <w:rPr>
           <w:b/>
@@ -74,14 +131,12 @@
         </w:rPr>
         <w:t>CraftWeaponAction</w:t>
       </w:r>
-      <w:proofErr w:type="spellEnd"/>
       <w:r>
         <w:t xml:space="preserve"> being responsible </w:t>
       </w:r>
       <w:r>
         <w:t xml:space="preserve">of creating the upgraded weapon from </w:t>
       </w:r>
-      <w:proofErr w:type="spellStart"/>
       <w:r>
         <w:rPr>
           <w:b/>
@@ -89,14 +144,12 @@
         </w:rPr>
         <w:t>ZombieLimb</w:t>
       </w:r>
-      <w:proofErr w:type="spellEnd"/>
       <w:r>
         <w:t xml:space="preserve">, </w:t>
       </w:r>
       <w:r>
         <w:t xml:space="preserve">the subclasses of </w:t>
       </w:r>
-      <w:proofErr w:type="spellStart"/>
       <w:r>
         <w:rPr>
           <w:b/>
@@ -104,7 +157,6 @@
         </w:rPr>
         <w:t>ZombieLimb</w:t>
       </w:r>
-      <w:proofErr w:type="spellEnd"/>
       <w:r>
         <w:t xml:space="preserve"> are responsib</w:t>
       </w:r>
@@ -120,7 +172,6 @@
       <w:r>
         <w:t xml:space="preserve">Now </w:t>
       </w:r>
-      <w:proofErr w:type="spellStart"/>
       <w:r>
         <w:rPr>
           <w:b/>
@@ -128,7 +179,6 @@
         </w:rPr>
         <w:t>CraftWeaponAction</w:t>
       </w:r>
-      <w:proofErr w:type="spellEnd"/>
       <w:r>
         <w:t xml:space="preserve"> is open</w:t>
       </w:r>
@@ -148,7 +198,6 @@
       <w:r>
         <w:t xml:space="preserve"> method is added to the </w:t>
       </w:r>
-      <w:proofErr w:type="spellStart"/>
       <w:r>
         <w:rPr>
           <w:b/>
@@ -156,7 +205,6 @@
         </w:rPr>
         <w:t>ItemInterface</w:t>
       </w:r>
-      <w:proofErr w:type="spellEnd"/>
       <w:r>
         <w:rPr>
           <w:b/>
@@ -182,7 +230,6 @@
       <w:r>
         <w:t xml:space="preserve">Originally, the name of the </w:t>
       </w:r>
-      <w:proofErr w:type="spellStart"/>
       <w:r>
         <w:rPr>
           <w:b/>
@@ -190,7 +237,6 @@
         </w:rPr>
         <w:t>ZombieLimb</w:t>
       </w:r>
-      <w:proofErr w:type="spellEnd"/>
       <w:r>
         <w:t xml:space="preserve"> is used to identify whether the limb is an arm or leg</w:t>
       </w:r>
@@ -198,101 +244,247 @@
         <w:t>. This is a Connascence of Name</w:t>
       </w:r>
       <w:r>
-        <w:t xml:space="preserve"> (</w:t>
-      </w:r>
-      <w:proofErr w:type="spellStart"/>
+        <w:t xml:space="preserve"> (CoN)</w:t>
+      </w:r>
+      <w:r>
+        <w:t xml:space="preserve"> </w:t>
+      </w:r>
+      <w:r>
+        <w:t xml:space="preserve">that </w:t>
+      </w:r>
+      <w:r>
+        <w:t>an</w:t>
+      </w:r>
+      <w:r>
+        <w:t xml:space="preserve"> IDE cannot pick up and can </w:t>
+      </w:r>
+      <w:r>
+        <w:t xml:space="preserve">lead </w:t>
+      </w:r>
+      <w:r>
+        <w:t>t</w:t>
+      </w:r>
+      <w:r>
+        <w:t xml:space="preserve">o a bug that is hard to identify if the name of the </w:t>
+      </w:r>
+      <w:r>
+        <w:rPr>
+          <w:b/>
+          <w:bCs/>
+        </w:rPr>
+        <w:t>ZombieLimb</w:t>
+      </w:r>
+      <w:r>
+        <w:t xml:space="preserve"> is changed</w:t>
+      </w:r>
+      <w:r>
+        <w:t xml:space="preserve">. To avoid this, </w:t>
+      </w:r>
+      <w:r>
+        <w:rPr>
+          <w:b/>
+          <w:bCs/>
+        </w:rPr>
+        <w:t>ZombieLimb</w:t>
+      </w:r>
+      <w:r>
+        <w:t xml:space="preserve"> is changed to an abstract class and </w:t>
+      </w:r>
+      <w:r>
+        <w:t xml:space="preserve">has two subclasses – </w:t>
+      </w:r>
+      <w:r>
+        <w:rPr>
+          <w:b/>
+          <w:bCs/>
+        </w:rPr>
+        <w:t>ZombieArm</w:t>
+      </w:r>
+      <w:r>
+        <w:t xml:space="preserve"> and </w:t>
+      </w:r>
+      <w:r>
+        <w:rPr>
+          <w:b/>
+          <w:bCs/>
+        </w:rPr>
+        <w:t>ZombieLeg</w:t>
+      </w:r>
+      <w:r>
+        <w:t xml:space="preserve">. This still has a </w:t>
+      </w:r>
       <w:r>
         <w:t>CoN</w:t>
       </w:r>
-      <w:proofErr w:type="spellEnd"/>
-      <w:r>
-        <w:t>)</w:t>
-      </w:r>
       <w:r>
         <w:t xml:space="preserve"> </w:t>
       </w:r>
       <w:r>
-        <w:t xml:space="preserve">that </w:t>
-      </w:r>
-      <w:r>
-        <w:t>an</w:t>
-      </w:r>
-      <w:r>
-        <w:t xml:space="preserve"> IDE cannot pick up and can </w:t>
-      </w:r>
-      <w:r>
-        <w:t xml:space="preserve">lead </w:t>
-      </w:r>
-      <w:r>
-        <w:t>t</w:t>
-      </w:r>
-      <w:r>
-        <w:t xml:space="preserve">o a bug that is hard to identify if the name of the </w:t>
-      </w:r>
-      <w:proofErr w:type="spellStart"/>
-      <w:r>
-        <w:rPr>
-          <w:b/>
-          <w:bCs/>
-        </w:rPr>
-        <w:t>ZombieLimb</w:t>
-      </w:r>
-      <w:proofErr w:type="spellEnd"/>
-      <w:r>
-        <w:t xml:space="preserve"> is changed</w:t>
-      </w:r>
-      <w:r>
-        <w:t xml:space="preserve">. To avoid this, </w:t>
-      </w:r>
-      <w:proofErr w:type="spellStart"/>
-      <w:r>
-        <w:rPr>
-          <w:b/>
-          <w:bCs/>
-        </w:rPr>
-        <w:t>ZombieLimb</w:t>
-      </w:r>
-      <w:proofErr w:type="spellEnd"/>
-      <w:r>
-        <w:t xml:space="preserve"> is changed to an abstract class and </w:t>
-      </w:r>
-      <w:r>
-        <w:t xml:space="preserve">has two subclasses – </w:t>
-      </w:r>
-      <w:proofErr w:type="spellStart"/>
-      <w:r>
-        <w:rPr>
-          <w:b/>
-          <w:bCs/>
-        </w:rPr>
-        <w:t>ZombieArm</w:t>
-      </w:r>
-      <w:proofErr w:type="spellEnd"/>
-      <w:r>
-        <w:t xml:space="preserve"> and </w:t>
-      </w:r>
-      <w:proofErr w:type="spellStart"/>
-      <w:r>
-        <w:rPr>
-          <w:b/>
-          <w:bCs/>
-        </w:rPr>
-        <w:t>ZombieLeg</w:t>
-      </w:r>
-      <w:proofErr w:type="spellEnd"/>
-      <w:r>
-        <w:t xml:space="preserve">. This still has a </w:t>
-      </w:r>
-      <w:proofErr w:type="spellStart"/>
-      <w:r>
-        <w:t>CoN</w:t>
-      </w:r>
-      <w:proofErr w:type="spellEnd"/>
+        <w:t>but it works to our benefit as an IDE can easily identify the bug.</w:t>
+      </w:r>
+    </w:p>
+    <w:p>
+      <w:pPr>
+        <w:pStyle w:val="ListParagraph"/>
+        <w:numPr>
+          <w:ilvl w:val="0"/>
+          <w:numId w:val="1"/>
+        </w:numPr>
+      </w:pPr>
+      <w:r>
+        <w:t xml:space="preserve">Removed </w:t>
+      </w:r>
+      <w:r>
+        <w:t xml:space="preserve">use of </w:t>
+      </w:r>
+      <w:r>
+        <w:rPr>
+          <w:b/>
+          <w:bCs/>
+        </w:rPr>
+        <w:t>instanceof</w:t>
+      </w:r>
       <w:r>
         <w:t xml:space="preserve"> </w:t>
       </w:r>
       <w:r>
-        <w:t>but it works to our benefit as an IDE can easily identify the bug.</w:t>
+        <w:t>where it</w:t>
+      </w:r>
+      <w:r>
+        <w:t xml:space="preserve"> is not </w:t>
+      </w:r>
+      <w:bookmarkStart w:id="0" w:name="_GoBack"/>
+      <w:bookmarkEnd w:id="0"/>
+      <w:r>
+        <w:t xml:space="preserve">limited to that class </w:t>
+      </w:r>
+      <w:r>
+        <w:t xml:space="preserve">as it is a code smell which restricts polymorphism. It is replaced </w:t>
+      </w:r>
+      <w:r>
+        <w:t xml:space="preserve">with the use of </w:t>
+      </w:r>
+      <w:r>
+        <w:rPr>
+          <w:b/>
+          <w:bCs/>
+        </w:rPr>
+        <w:t>Capabilit</w:t>
+      </w:r>
+      <w:r>
+        <w:rPr>
+          <w:b/>
+          <w:bCs/>
+        </w:rPr>
+        <w:t>ies</w:t>
+      </w:r>
+      <w:r>
+        <w:t>.</w:t>
+      </w:r>
+    </w:p>
+    <w:p>
+      <w:pPr>
+        <w:pStyle w:val="ListParagraph"/>
+        <w:numPr>
+          <w:ilvl w:val="1"/>
+          <w:numId w:val="1"/>
+        </w:numPr>
+      </w:pPr>
+      <w:r>
+        <w:t xml:space="preserve">Added </w:t>
+      </w:r>
+      <w:r>
+        <w:rPr>
+          <w:b/>
+          <w:bCs/>
+        </w:rPr>
+        <w:t>EatCapability</w:t>
+      </w:r>
+      <w:r>
+        <w:t xml:space="preserve"> </w:t>
+      </w:r>
+      <w:r>
+        <w:t>enum to</w:t>
+      </w:r>
+      <w:r>
+        <w:t xml:space="preserve"> </w:t>
+      </w:r>
+      <w:r>
+        <w:t xml:space="preserve">identify whether an item </w:t>
+      </w:r>
+      <w:r>
+        <w:t>can</w:t>
+      </w:r>
+      <w:r>
+        <w:t xml:space="preserve"> be eaten</w:t>
+      </w:r>
+      <w:r>
+        <w:t xml:space="preserve">, rather than checking if the </w:t>
+      </w:r>
+      <w:r>
+        <w:rPr>
+          <w:b/>
+          <w:bCs/>
+        </w:rPr>
+        <w:t>Item</w:t>
+      </w:r>
+      <w:r>
+        <w:t xml:space="preserve"> is an instance of </w:t>
+      </w:r>
+      <w:r>
+        <w:rPr>
+          <w:b/>
+          <w:bCs/>
+        </w:rPr>
+        <w:t>Food</w:t>
+      </w:r>
+      <w:r>
+        <w:t>.</w:t>
+      </w:r>
+    </w:p>
+    <w:p>
+      <w:pPr>
+        <w:pStyle w:val="ListParagraph"/>
+        <w:numPr>
+          <w:ilvl w:val="1"/>
+          <w:numId w:val="1"/>
+        </w:numPr>
+      </w:pPr>
+      <w:r>
+        <w:t xml:space="preserve">Added </w:t>
+      </w:r>
+      <w:r>
+        <w:rPr>
+          <w:b/>
+          <w:bCs/>
+        </w:rPr>
+        <w:t>GroundCapability</w:t>
+      </w:r>
+      <w:r>
+        <w:t xml:space="preserve"> enum to identify whether a ground is sowable</w:t>
+      </w:r>
+      <w:r>
+        <w:t xml:space="preserve">, rather than checking if the </w:t>
+      </w:r>
+      <w:r>
+        <w:rPr>
+          <w:b/>
+          <w:bCs/>
+        </w:rPr>
+        <w:t>Ground</w:t>
+      </w:r>
+      <w:r>
+        <w:t xml:space="preserve"> is an instance of </w:t>
+      </w:r>
+      <w:r>
+        <w:rPr>
+          <w:b/>
+          <w:bCs/>
+        </w:rPr>
+        <w:t>Dirt</w:t>
+      </w:r>
+      <w:r>
+        <w:t>.</w:t>
       </w:r>
     </w:p>
     <w:sectPr>
@@ -323,7 +515,7 @@
         <w:rFonts w:ascii="Symbol" w:hAnsi="Symbol" w:hint="default"/>
       </w:rPr>
     </w:lvl>
-    <w:lvl w:ilvl="1" w:tplc="0C090003" w:tentative="1">
+    <w:lvl w:ilvl="1" w:tplc="0C090003">
       <w:start w:val="1"/>
       <w:numFmt w:val="bullet"/>
       <w:lvlText w:val="o"/>
@@ -549,6 +741,7 @@
     <w:lsdException w:name="HTML Sample" w:semiHidden="1" w:unhideWhenUsed="1"/>
     <w:lsdException w:name="HTML Typewriter" w:semiHidden="1" w:unhideWhenUsed="1"/>
     <w:lsdException w:name="HTML Variable" w:semiHidden="1" w:unhideWhenUsed="1"/>
+    <w:lsdException w:name="Normal Table" w:semiHidden="1" w:unhideWhenUsed="1"/>
     <w:lsdException w:name="annotation subject" w:semiHidden="1" w:unhideWhenUsed="1"/>
     <w:lsdException w:name="No List" w:semiHidden="1" w:unhideWhenUsed="1"/>
     <w:lsdException w:name="Outline List 1" w:semiHidden="1" w:unhideWhenUsed="1"/>
@@ -594,9 +787,11 @@
     <w:lsdException w:name="Table Subtle 1" w:semiHidden="1" w:unhideWhenUsed="1"/>
     <w:lsdException w:name="Table Subtle 2" w:semiHidden="1" w:unhideWhenUsed="1"/>
     <w:lsdException w:name="Table Web 1" w:semiHidden="1" w:unhideWhenUsed="1"/>
+    <w:lsdException w:name="Table Web 2" w:semiHidden="1" w:unhideWhenUsed="1"/>
     <w:lsdException w:name="Table Web 3" w:semiHidden="1" w:unhideWhenUsed="1"/>
     <w:lsdException w:name="Balloon Text" w:semiHidden="1" w:unhideWhenUsed="1"/>
     <w:lsdException w:name="Table Grid" w:uiPriority="39"/>
+    <w:lsdException w:name="Table Theme" w:semiHidden="1" w:unhideWhenUsed="1"/>
     <w:lsdException w:name="Placeholder Text" w:semiHidden="1"/>
     <w:lsdException w:name="No Spacing" w:uiPriority="1" w:qFormat="1"/>
     <w:lsdException w:name="Light Shading" w:uiPriority="60"/>

</xml_diff>

<commit_message>
Separated HuntBehaviour and WanderBehaviour to a different array. Improve code readability
</commit_message>
<xml_diff>
--- a/design-docs/Assignment 3 Design Changes.docx
+++ b/design-docs/Assignment 3 Design Changes.docx
@@ -21,6 +21,7 @@
       <w:r>
         <w:t xml:space="preserve">Added </w:t>
       </w:r>
+      <w:proofErr w:type="spellStart"/>
       <w:r>
         <w:rPr>
           <w:b/>
@@ -35,11 +36,17 @@
         </w:rPr>
         <w:t>y</w:t>
       </w:r>
+      <w:proofErr w:type="spellEnd"/>
       <w:r>
         <w:t xml:space="preserve"> </w:t>
       </w:r>
-      <w:r>
-        <w:t xml:space="preserve">enum </w:t>
+      <w:proofErr w:type="spellStart"/>
+      <w:r>
+        <w:t>enum</w:t>
+      </w:r>
+      <w:proofErr w:type="spellEnd"/>
+      <w:r>
+        <w:t xml:space="preserve"> </w:t>
       </w:r>
       <w:r>
         <w:t>to</w:t>
@@ -92,6 +99,7 @@
       <w:r>
         <w:t xml:space="preserve"> crop is ripe or unripe based on the size of </w:t>
       </w:r>
+      <w:proofErr w:type="spellStart"/>
       <w:r>
         <w:rPr>
           <w:b/>
@@ -99,6 +107,7 @@
         </w:rPr>
         <w:t>allowableAction</w:t>
       </w:r>
+      <w:proofErr w:type="spellEnd"/>
       <w:r>
         <w:t xml:space="preserve"> on </w:t>
       </w:r>
@@ -124,6 +133,7 @@
       <w:r>
         <w:t xml:space="preserve">Instead of </w:t>
       </w:r>
+      <w:proofErr w:type="spellStart"/>
       <w:r>
         <w:rPr>
           <w:b/>
@@ -131,12 +141,14 @@
         </w:rPr>
         <w:t>CraftWeaponAction</w:t>
       </w:r>
+      <w:proofErr w:type="spellEnd"/>
       <w:r>
         <w:t xml:space="preserve"> being responsible </w:t>
       </w:r>
       <w:r>
         <w:t xml:space="preserve">of creating the upgraded weapon from </w:t>
       </w:r>
+      <w:proofErr w:type="spellStart"/>
       <w:r>
         <w:rPr>
           <w:b/>
@@ -144,12 +156,14 @@
         </w:rPr>
         <w:t>ZombieLimb</w:t>
       </w:r>
+      <w:proofErr w:type="spellEnd"/>
       <w:r>
         <w:t xml:space="preserve">, </w:t>
       </w:r>
       <w:r>
         <w:t xml:space="preserve">the subclasses of </w:t>
       </w:r>
+      <w:proofErr w:type="spellStart"/>
       <w:r>
         <w:rPr>
           <w:b/>
@@ -157,6 +171,7 @@
         </w:rPr>
         <w:t>ZombieLimb</w:t>
       </w:r>
+      <w:proofErr w:type="spellEnd"/>
       <w:r>
         <w:t xml:space="preserve"> are responsib</w:t>
       </w:r>
@@ -172,6 +187,7 @@
       <w:r>
         <w:t xml:space="preserve">Now </w:t>
       </w:r>
+      <w:proofErr w:type="spellStart"/>
       <w:r>
         <w:rPr>
           <w:b/>
@@ -179,6 +195,7 @@
         </w:rPr>
         <w:t>CraftWeaponAction</w:t>
       </w:r>
+      <w:proofErr w:type="spellEnd"/>
       <w:r>
         <w:t xml:space="preserve"> is open</w:t>
       </w:r>
@@ -198,6 +215,7 @@
       <w:r>
         <w:t xml:space="preserve"> method is added to the </w:t>
       </w:r>
+      <w:proofErr w:type="spellStart"/>
       <w:r>
         <w:rPr>
           <w:b/>
@@ -205,6 +223,7 @@
         </w:rPr>
         <w:t>ItemInterface</w:t>
       </w:r>
+      <w:proofErr w:type="spellEnd"/>
       <w:r>
         <w:rPr>
           <w:b/>
@@ -230,6 +249,7 @@
       <w:r>
         <w:t xml:space="preserve">Originally, the name of the </w:t>
       </w:r>
+      <w:proofErr w:type="spellStart"/>
       <w:r>
         <w:rPr>
           <w:b/>
@@ -237,6 +257,7 @@
         </w:rPr>
         <w:t>ZombieLimb</w:t>
       </w:r>
+      <w:proofErr w:type="spellEnd"/>
       <w:r>
         <w:t xml:space="preserve"> is used to identify whether the limb is an arm or leg</w:t>
       </w:r>
@@ -244,7 +265,15 @@
         <w:t>. This is a Connascence of Name</w:t>
       </w:r>
       <w:r>
-        <w:t xml:space="preserve"> (CoN)</w:t>
+        <w:t xml:space="preserve"> (</w:t>
+      </w:r>
+      <w:proofErr w:type="spellStart"/>
+      <w:r>
+        <w:t>CoN</w:t>
+      </w:r>
+      <w:proofErr w:type="spellEnd"/>
+      <w:r>
+        <w:t>)</w:t>
       </w:r>
       <w:r>
         <w:t xml:space="preserve"> </w:t>
@@ -267,6 +296,7 @@
       <w:r>
         <w:t xml:space="preserve">o a bug that is hard to identify if the name of the </w:t>
       </w:r>
+      <w:proofErr w:type="spellStart"/>
       <w:r>
         <w:rPr>
           <w:b/>
@@ -274,12 +304,14 @@
         </w:rPr>
         <w:t>ZombieLimb</w:t>
       </w:r>
+      <w:proofErr w:type="spellEnd"/>
       <w:r>
         <w:t xml:space="preserve"> is changed</w:t>
       </w:r>
       <w:r>
         <w:t xml:space="preserve">. To avoid this, </w:t>
       </w:r>
+      <w:proofErr w:type="spellStart"/>
       <w:r>
         <w:rPr>
           <w:b/>
@@ -287,12 +319,14 @@
         </w:rPr>
         <w:t>ZombieLimb</w:t>
       </w:r>
+      <w:proofErr w:type="spellEnd"/>
       <w:r>
         <w:t xml:space="preserve"> is changed to an abstract class and </w:t>
       </w:r>
       <w:r>
         <w:t xml:space="preserve">has two subclasses – </w:t>
       </w:r>
+      <w:proofErr w:type="spellStart"/>
       <w:r>
         <w:rPr>
           <w:b/>
@@ -300,9 +334,11 @@
         </w:rPr>
         <w:t>ZombieArm</w:t>
       </w:r>
+      <w:proofErr w:type="spellEnd"/>
       <w:r>
         <w:t xml:space="preserve"> and </w:t>
       </w:r>
+      <w:proofErr w:type="spellStart"/>
       <w:r>
         <w:rPr>
           <w:b/>
@@ -310,12 +346,17 @@
         </w:rPr>
         <w:t>ZombieLeg</w:t>
       </w:r>
+      <w:proofErr w:type="spellEnd"/>
       <w:r>
         <w:t xml:space="preserve">. This still has a </w:t>
       </w:r>
+      <w:proofErr w:type="spellStart"/>
+      <w:proofErr w:type="gramStart"/>
       <w:r>
         <w:t>CoN</w:t>
       </w:r>
+      <w:proofErr w:type="spellEnd"/>
+      <w:proofErr w:type="gramEnd"/>
       <w:r>
         <w:t xml:space="preserve"> </w:t>
       </w:r>
@@ -337,6 +378,7 @@
       <w:r>
         <w:t xml:space="preserve">use of </w:t>
       </w:r>
+      <w:proofErr w:type="spellStart"/>
       <w:r>
         <w:rPr>
           <w:b/>
@@ -344,22 +386,15 @@
         </w:rPr>
         <w:t>instanceof</w:t>
       </w:r>
-      <w:r>
-        <w:t xml:space="preserve"> </w:t>
-      </w:r>
-      <w:r>
-        <w:t>where it</w:t>
-      </w:r>
-      <w:r>
-        <w:t xml:space="preserve"> is not </w:t>
-      </w:r>
-      <w:bookmarkStart w:id="0" w:name="_GoBack"/>
-      <w:bookmarkEnd w:id="0"/>
-      <w:r>
-        <w:t xml:space="preserve">limited to that class </w:t>
-      </w:r>
-      <w:r>
-        <w:t xml:space="preserve">as it is a code smell which restricts polymorphism. It is replaced </w:t>
+      <w:proofErr w:type="spellEnd"/>
+      <w:r>
+        <w:t xml:space="preserve"> as it is a code smell which restricts polymorphism</w:t>
+      </w:r>
+      <w:r>
+        <w:t xml:space="preserve"> and reduces code extendibility</w:t>
+      </w:r>
+      <w:r>
+        <w:t xml:space="preserve">. It is replaced </w:t>
       </w:r>
       <w:r>
         <w:t xml:space="preserve">with the use of </w:t>
@@ -377,6 +412,12 @@
           <w:bCs/>
         </w:rPr>
         <w:t>ies</w:t>
+      </w:r>
+      <w:r>
+        <w:t xml:space="preserve"> to follow </w:t>
+      </w:r>
+      <w:r>
+        <w:t>The Open/Closed Principle</w:t>
       </w:r>
       <w:r>
         <w:t>.</w:t>
@@ -393,6 +434,7 @@
       <w:r>
         <w:t xml:space="preserve">Added </w:t>
       </w:r>
+      <w:proofErr w:type="spellStart"/>
       <w:r>
         <w:rPr>
           <w:b/>
@@ -400,17 +442,33 @@
         </w:rPr>
         <w:t>EatCapability</w:t>
       </w:r>
+      <w:proofErr w:type="spellEnd"/>
       <w:r>
         <w:t xml:space="preserve"> </w:t>
       </w:r>
-      <w:r>
-        <w:t>enum to</w:t>
+      <w:proofErr w:type="spellStart"/>
+      <w:r>
+        <w:t>enum</w:t>
+      </w:r>
+      <w:proofErr w:type="spellEnd"/>
+      <w:r>
+        <w:t xml:space="preserve"> to</w:t>
       </w:r>
       <w:r>
         <w:t xml:space="preserve"> </w:t>
       </w:r>
       <w:r>
-        <w:t xml:space="preserve">identify whether an item </w:t>
+        <w:t xml:space="preserve">identify whether an </w:t>
+      </w:r>
+      <w:r>
+        <w:rPr>
+          <w:b/>
+          <w:bCs/>
+        </w:rPr>
+        <w:t>Item</w:t>
+      </w:r>
+      <w:r>
+        <w:t xml:space="preserve"> </w:t>
       </w:r>
       <w:r>
         <w:t>can</w:t>
@@ -453,6 +511,7 @@
       <w:r>
         <w:t xml:space="preserve">Added </w:t>
       </w:r>
+      <w:proofErr w:type="spellStart"/>
       <w:r>
         <w:rPr>
           <w:b/>
@@ -460,9 +519,33 @@
         </w:rPr>
         <w:t>GroundCapability</w:t>
       </w:r>
-      <w:r>
-        <w:t xml:space="preserve"> enum to identify whether a ground is sowable</w:t>
-      </w:r>
+      <w:proofErr w:type="spellEnd"/>
+      <w:r>
+        <w:t xml:space="preserve"> </w:t>
+      </w:r>
+      <w:proofErr w:type="spellStart"/>
+      <w:r>
+        <w:t>enum</w:t>
+      </w:r>
+      <w:proofErr w:type="spellEnd"/>
+      <w:r>
+        <w:t xml:space="preserve"> to identify whether a </w:t>
+      </w:r>
+      <w:r>
+        <w:rPr>
+          <w:b/>
+          <w:bCs/>
+        </w:rPr>
+        <w:t>Ground</w:t>
+      </w:r>
+      <w:r>
+        <w:t xml:space="preserve"> is </w:t>
+      </w:r>
+      <w:proofErr w:type="spellStart"/>
+      <w:r>
+        <w:t>sowable</w:t>
+      </w:r>
+      <w:proofErr w:type="spellEnd"/>
       <w:r>
         <w:t xml:space="preserve">, rather than checking if the </w:t>
       </w:r>
@@ -485,6 +568,397 @@
       </w:r>
       <w:r>
         <w:t>.</w:t>
+      </w:r>
+    </w:p>
+    <w:p>
+      <w:pPr>
+        <w:pStyle w:val="ListParagraph"/>
+        <w:numPr>
+          <w:ilvl w:val="1"/>
+          <w:numId w:val="1"/>
+        </w:numPr>
+      </w:pPr>
+      <w:r>
+        <w:t xml:space="preserve">Added </w:t>
+      </w:r>
+      <w:proofErr w:type="spellStart"/>
+      <w:r>
+        <w:rPr>
+          <w:b/>
+          <w:bCs/>
+        </w:rPr>
+        <w:t>ActorCapability</w:t>
+      </w:r>
+      <w:proofErr w:type="spellEnd"/>
+      <w:r>
+        <w:t xml:space="preserve"> </w:t>
+      </w:r>
+      <w:proofErr w:type="spellStart"/>
+      <w:r>
+        <w:t>enum</w:t>
+      </w:r>
+      <w:proofErr w:type="spellEnd"/>
+      <w:r>
+        <w:t xml:space="preserve"> to identify </w:t>
+      </w:r>
+      <w:r>
+        <w:t xml:space="preserve">whether an </w:t>
+      </w:r>
+      <w:r>
+        <w:rPr>
+          <w:b/>
+          <w:bCs/>
+        </w:rPr>
+        <w:t>Actor</w:t>
+      </w:r>
+      <w:r>
+        <w:t xml:space="preserve"> </w:t>
+      </w:r>
+      <w:r>
+        <w:t>drops the crop or pockets it after harvest.</w:t>
+      </w:r>
+    </w:p>
+    <w:p>
+      <w:pPr>
+        <w:pStyle w:val="ListParagraph"/>
+        <w:numPr>
+          <w:ilvl w:val="0"/>
+          <w:numId w:val="1"/>
+        </w:numPr>
+      </w:pPr>
+      <w:r>
+        <w:t xml:space="preserve">Refactored </w:t>
+      </w:r>
+      <w:r>
+        <w:t xml:space="preserve">some code out of </w:t>
+      </w:r>
+      <w:r>
+        <w:rPr>
+          <w:b/>
+          <w:bCs/>
+        </w:rPr>
+        <w:t>Human</w:t>
+      </w:r>
+      <w:r>
+        <w:t xml:space="preserve"> and </w:t>
+      </w:r>
+      <w:r>
+        <w:rPr>
+          <w:b/>
+          <w:bCs/>
+        </w:rPr>
+        <w:t>Farmer</w:t>
+      </w:r>
+      <w:r>
+        <w:t xml:space="preserve"> </w:t>
+      </w:r>
+      <w:r>
+        <w:t>so they</w:t>
+      </w:r>
+      <w:r>
+        <w:t xml:space="preserve"> only</w:t>
+      </w:r>
+      <w:r>
+        <w:t xml:space="preserve"> have one responsibility</w:t>
+      </w:r>
+      <w:r>
+        <w:t xml:space="preserve">, and that is to </w:t>
+      </w:r>
+      <w:r>
+        <w:t>store the behaviours they exhibit</w:t>
+      </w:r>
+      <w:r>
+        <w:t>. The responsibilities refactored out are:</w:t>
+      </w:r>
+    </w:p>
+    <w:p>
+      <w:pPr>
+        <w:pStyle w:val="ListParagraph"/>
+        <w:numPr>
+          <w:ilvl w:val="1"/>
+          <w:numId w:val="1"/>
+        </w:numPr>
+      </w:pPr>
+      <w:r>
+        <w:t xml:space="preserve">Eat food </w:t>
+      </w:r>
+      <w:r>
+        <w:t>from inventory</w:t>
+      </w:r>
+    </w:p>
+    <w:p>
+      <w:pPr>
+        <w:pStyle w:val="ListParagraph"/>
+        <w:numPr>
+          <w:ilvl w:val="1"/>
+          <w:numId w:val="1"/>
+        </w:numPr>
+      </w:pPr>
+      <w:r>
+        <w:t xml:space="preserve">Pick up food on the ground at </w:t>
+      </w:r>
+      <w:r>
+        <w:t>their location</w:t>
+      </w:r>
+    </w:p>
+    <w:p>
+      <w:pPr>
+        <w:pStyle w:val="ListParagraph"/>
+        <w:numPr>
+          <w:ilvl w:val="1"/>
+          <w:numId w:val="1"/>
+        </w:numPr>
+      </w:pPr>
+      <w:r>
+        <w:t>Fertilize unripe crop (Farmer only)</w:t>
+      </w:r>
+    </w:p>
+    <w:p>
+      <w:pPr>
+        <w:pStyle w:val="ListParagraph"/>
+        <w:numPr>
+          <w:ilvl w:val="1"/>
+          <w:numId w:val="1"/>
+        </w:numPr>
+      </w:pPr>
+      <w:r>
+        <w:t xml:space="preserve">Sow </w:t>
+      </w:r>
+      <w:r>
+        <w:t>crop (Farmer only)</w:t>
+      </w:r>
+    </w:p>
+    <w:p>
+      <w:pPr>
+        <w:pStyle w:val="ListParagraph"/>
+        <w:numPr>
+          <w:ilvl w:val="1"/>
+          <w:numId w:val="1"/>
+        </w:numPr>
+      </w:pPr>
+      <w:r>
+        <w:t>Harvest crop (Farmer</w:t>
+      </w:r>
+      <w:r>
+        <w:t xml:space="preserve"> </w:t>
+      </w:r>
+      <w:r>
+        <w:t>only</w:t>
+      </w:r>
+      <w:r>
+        <w:t>)</w:t>
+      </w:r>
+    </w:p>
+    <w:p>
+      <w:pPr>
+        <w:ind w:left="720"/>
+      </w:pPr>
+      <w:r>
+        <w:t xml:space="preserve">A class that implements </w:t>
+      </w:r>
+      <w:r>
+        <w:rPr>
+          <w:b/>
+          <w:bCs/>
+        </w:rPr>
+        <w:t>Behaviour</w:t>
+      </w:r>
+      <w:r>
+        <w:t xml:space="preserve"> </w:t>
+      </w:r>
+      <w:r>
+        <w:t>is created for each responsibility</w:t>
+      </w:r>
+      <w:r>
+        <w:t xml:space="preserve"> and i</w:t>
+      </w:r>
+      <w:r>
+        <w:t>s a</w:t>
+      </w:r>
+      <w:r>
+        <w:t>ppropriately added</w:t>
+      </w:r>
+      <w:r>
+        <w:t xml:space="preserve"> to</w:t>
+      </w:r>
+      <w:r>
+        <w:t xml:space="preserve"> </w:t>
+      </w:r>
+      <w:r>
+        <w:t>their</w:t>
+      </w:r>
+      <w:r>
+        <w:t xml:space="preserve"> </w:t>
+      </w:r>
+      <w:r>
+        <w:rPr>
+          <w:b/>
+          <w:bCs/>
+        </w:rPr>
+        <w:t>Behaviour</w:t>
+      </w:r>
+      <w:r>
+        <w:t xml:space="preserve"> attribute which is now an array </w:t>
+      </w:r>
+      <w:r>
+        <w:rPr>
+          <w:b/>
+          <w:bCs/>
+        </w:rPr>
+        <w:t>Behaviour[]</w:t>
+      </w:r>
+      <w:r>
+        <w:t>, to hold several behaviours.</w:t>
+      </w:r>
+      <w:r>
+        <w:t xml:space="preserve"> This now follows th</w:t>
+      </w:r>
+      <w:bookmarkStart w:id="0" w:name="_GoBack"/>
+      <w:bookmarkEnd w:id="0"/>
+      <w:r>
+        <w:t xml:space="preserve">e Single Responsibility Principle </w:t>
+      </w:r>
+      <w:r>
+        <w:t xml:space="preserve">which makes </w:t>
+      </w:r>
+      <w:r>
+        <w:rPr>
+          <w:b/>
+          <w:bCs/>
+        </w:rPr>
+        <w:t>Human</w:t>
+      </w:r>
+      <w:r>
+        <w:t xml:space="preserve"> and </w:t>
+      </w:r>
+      <w:r>
+        <w:rPr>
+          <w:b/>
+          <w:bCs/>
+        </w:rPr>
+        <w:t>Farmer</w:t>
+      </w:r>
+      <w:r>
+        <w:t xml:space="preserve"> easier to maintain and extend.</w:t>
+      </w:r>
+    </w:p>
+    <w:p>
+      <w:pPr>
+        <w:pStyle w:val="ListParagraph"/>
+        <w:numPr>
+          <w:ilvl w:val="0"/>
+          <w:numId w:val="3"/>
+        </w:numPr>
+      </w:pPr>
+      <w:r>
+        <w:t xml:space="preserve">Separated movement related </w:t>
+      </w:r>
+      <w:r>
+        <w:rPr>
+          <w:b/>
+          <w:bCs/>
+        </w:rPr>
+        <w:t>Behaviour</w:t>
+      </w:r>
+      <w:r>
+        <w:t xml:space="preserve"> </w:t>
+      </w:r>
+      <w:r>
+        <w:t>(</w:t>
+      </w:r>
+      <w:proofErr w:type="spellStart"/>
+      <w:r>
+        <w:t>ie</w:t>
+      </w:r>
+      <w:proofErr w:type="spellEnd"/>
+      <w:r>
+        <w:t xml:space="preserve">. </w:t>
+      </w:r>
+      <w:proofErr w:type="spellStart"/>
+      <w:r>
+        <w:rPr>
+          <w:b/>
+          <w:bCs/>
+        </w:rPr>
+        <w:t>HuntBehaviour</w:t>
+      </w:r>
+      <w:proofErr w:type="spellEnd"/>
+      <w:r>
+        <w:t xml:space="preserve">, </w:t>
+      </w:r>
+      <w:proofErr w:type="spellStart"/>
+      <w:r>
+        <w:rPr>
+          <w:b/>
+          <w:bCs/>
+        </w:rPr>
+        <w:t>WanderBehaviour</w:t>
+      </w:r>
+      <w:proofErr w:type="spellEnd"/>
+      <w:r>
+        <w:t>)</w:t>
+      </w:r>
+      <w:r>
+        <w:t xml:space="preserve"> </w:t>
+      </w:r>
+      <w:r>
+        <w:t xml:space="preserve">into a different </w:t>
+      </w:r>
+      <w:r>
+        <w:t xml:space="preserve">array which will be </w:t>
+      </w:r>
+      <w:r>
+        <w:t xml:space="preserve">iterated through after the non-movement </w:t>
+      </w:r>
+      <w:r>
+        <w:rPr>
+          <w:b/>
+          <w:bCs/>
+        </w:rPr>
+        <w:t>Behaviour</w:t>
+      </w:r>
+      <w:r>
+        <w:t xml:space="preserve"> array</w:t>
+      </w:r>
+      <w:r>
+        <w:t xml:space="preserve">. This is done to make the code more readable and the </w:t>
+      </w:r>
+      <w:r>
+        <w:rPr>
+          <w:b/>
+          <w:bCs/>
+        </w:rPr>
+        <w:t>Behaviour</w:t>
+      </w:r>
+      <w:r>
+        <w:t xml:space="preserve"> object</w:t>
+      </w:r>
+      <w:r>
+        <w:t xml:space="preserve"> doesn’t have to</w:t>
+      </w:r>
+      <w:r>
+        <w:t xml:space="preserve"> be</w:t>
+      </w:r>
+      <w:r>
+        <w:t xml:space="preserve"> check</w:t>
+      </w:r>
+      <w:r>
+        <w:t>ed</w:t>
+      </w:r>
+      <w:r>
+        <w:t xml:space="preserve"> if it is</w:t>
+      </w:r>
+      <w:r>
+        <w:t xml:space="preserve"> a </w:t>
+      </w:r>
+      <w:r>
+        <w:t>movement</w:t>
+      </w:r>
+      <w:r>
+        <w:t xml:space="preserve"> behaviour</w:t>
+      </w:r>
+      <w:r>
+        <w:t xml:space="preserve"> at the start of each iteration.</w:t>
       </w:r>
     </w:p>
     <w:sectPr>
@@ -500,6 +974,232 @@
 <file path=word/numbering.xml><?xml version="1.0" encoding="utf-8"?>
 <w:numbering xmlns:wpc="http://schemas.microsoft.com/office/word/2010/wordprocessingCanvas" xmlns:cx="http://schemas.microsoft.com/office/drawing/2014/chartex" xmlns:cx1="http://schemas.microsoft.com/office/drawing/2015/9/8/chartex" xmlns:cx2="http://schemas.microsoft.com/office/drawing/2015/10/21/chartex" xmlns:cx3="http://schemas.microsoft.com/office/drawing/2016/5/9/chartex" xmlns:cx4="http://schemas.microsoft.com/office/drawing/2016/5/10/chartex" xmlns:cx5="http://schemas.microsoft.com/office/drawing/2016/5/11/chartex" xmlns:cx6="http://schemas.microsoft.com/office/drawing/2016/5/12/chartex" xmlns:cx7="http://schemas.microsoft.com/office/drawing/2016/5/13/chartex" xmlns:cx8="http://schemas.microsoft.com/office/drawing/2016/5/14/chartex" xmlns:mc="http://schemas.openxmlformats.org/markup-compatibility/2006" xmlns:aink="http://schemas.microsoft.com/office/drawing/2016/ink" xmlns:am3d="http://schemas.microsoft.com/office/drawing/2017/model3d" xmlns:o="urn:schemas-microsoft-com:office:office" xmlns:r="http://schemas.openxmlformats.org/officeDocument/2006/relationships" xmlns:m="http://schemas.openxmlformats.org/officeDocument/2006/math" xmlns:v="urn:schemas-microsoft-com:vml" xmlns:wp14="http://schemas.microsoft.com/office/word/2010/wordprocessingDrawing" xmlns:wp="http://schemas.openxmlformats.org/drawingml/2006/wordprocessingDrawing" xmlns:w10="urn:schemas-microsoft-com:office:word" xmlns:w="http://schemas.openxmlformats.org/wordprocessingml/2006/main" xmlns:w14="http://schemas.microsoft.com/office/word/2010/wordml" xmlns:w15="http://schemas.microsoft.com/office/word/2012/wordml" xmlns:w16cid="http://schemas.microsoft.com/office/word/2016/wordml/cid" xmlns:w16se="http://schemas.microsoft.com/office/word/2015/wordml/symex" xmlns:wpg="http://schemas.microsoft.com/office/word/2010/wordprocessingGroup" xmlns:wpi="http://schemas.microsoft.com/office/word/2010/wordprocessingInk" xmlns:wne="http://schemas.microsoft.com/office/word/2006/wordml" xmlns:wps="http://schemas.microsoft.com/office/word/2010/wordprocessingShape" mc:Ignorable="w14 w15 w16se w16cid wp14">
   <w:abstractNum w:abstractNumId="0" w15:restartNumberingAfterBreak="0">
+    <w:nsid w:val="2ECA2A06"/>
+    <w:multiLevelType w:val="hybridMultilevel"/>
+    <w:tmpl w:val="A9C6ACD2"/>
+    <w:lvl w:ilvl="0" w:tplc="0C090001">
+      <w:start w:val="1"/>
+      <w:numFmt w:val="bullet"/>
+      <w:lvlText w:val=""/>
+      <w:lvlJc w:val="left"/>
+      <w:pPr>
+        <w:ind w:left="1440" w:hanging="360"/>
+      </w:pPr>
+      <w:rPr>
+        <w:rFonts w:ascii="Symbol" w:hAnsi="Symbol" w:hint="default"/>
+      </w:rPr>
+    </w:lvl>
+    <w:lvl w:ilvl="1" w:tplc="0C090003" w:tentative="1">
+      <w:start w:val="1"/>
+      <w:numFmt w:val="bullet"/>
+      <w:lvlText w:val="o"/>
+      <w:lvlJc w:val="left"/>
+      <w:pPr>
+        <w:ind w:left="2160" w:hanging="360"/>
+      </w:pPr>
+      <w:rPr>
+        <w:rFonts w:ascii="Courier New" w:hAnsi="Courier New" w:cs="Courier New" w:hint="default"/>
+      </w:rPr>
+    </w:lvl>
+    <w:lvl w:ilvl="2" w:tplc="0C090005" w:tentative="1">
+      <w:start w:val="1"/>
+      <w:numFmt w:val="bullet"/>
+      <w:lvlText w:val=""/>
+      <w:lvlJc w:val="left"/>
+      <w:pPr>
+        <w:ind w:left="2880" w:hanging="360"/>
+      </w:pPr>
+      <w:rPr>
+        <w:rFonts w:ascii="Wingdings" w:hAnsi="Wingdings" w:hint="default"/>
+      </w:rPr>
+    </w:lvl>
+    <w:lvl w:ilvl="3" w:tplc="0C090001" w:tentative="1">
+      <w:start w:val="1"/>
+      <w:numFmt w:val="bullet"/>
+      <w:lvlText w:val=""/>
+      <w:lvlJc w:val="left"/>
+      <w:pPr>
+        <w:ind w:left="3600" w:hanging="360"/>
+      </w:pPr>
+      <w:rPr>
+        <w:rFonts w:ascii="Symbol" w:hAnsi="Symbol" w:hint="default"/>
+      </w:rPr>
+    </w:lvl>
+    <w:lvl w:ilvl="4" w:tplc="0C090003" w:tentative="1">
+      <w:start w:val="1"/>
+      <w:numFmt w:val="bullet"/>
+      <w:lvlText w:val="o"/>
+      <w:lvlJc w:val="left"/>
+      <w:pPr>
+        <w:ind w:left="4320" w:hanging="360"/>
+      </w:pPr>
+      <w:rPr>
+        <w:rFonts w:ascii="Courier New" w:hAnsi="Courier New" w:cs="Courier New" w:hint="default"/>
+      </w:rPr>
+    </w:lvl>
+    <w:lvl w:ilvl="5" w:tplc="0C090005" w:tentative="1">
+      <w:start w:val="1"/>
+      <w:numFmt w:val="bullet"/>
+      <w:lvlText w:val=""/>
+      <w:lvlJc w:val="left"/>
+      <w:pPr>
+        <w:ind w:left="5040" w:hanging="360"/>
+      </w:pPr>
+      <w:rPr>
+        <w:rFonts w:ascii="Wingdings" w:hAnsi="Wingdings" w:hint="default"/>
+      </w:rPr>
+    </w:lvl>
+    <w:lvl w:ilvl="6" w:tplc="0C090001" w:tentative="1">
+      <w:start w:val="1"/>
+      <w:numFmt w:val="bullet"/>
+      <w:lvlText w:val=""/>
+      <w:lvlJc w:val="left"/>
+      <w:pPr>
+        <w:ind w:left="5760" w:hanging="360"/>
+      </w:pPr>
+      <w:rPr>
+        <w:rFonts w:ascii="Symbol" w:hAnsi="Symbol" w:hint="default"/>
+      </w:rPr>
+    </w:lvl>
+    <w:lvl w:ilvl="7" w:tplc="0C090003" w:tentative="1">
+      <w:start w:val="1"/>
+      <w:numFmt w:val="bullet"/>
+      <w:lvlText w:val="o"/>
+      <w:lvlJc w:val="left"/>
+      <w:pPr>
+        <w:ind w:left="6480" w:hanging="360"/>
+      </w:pPr>
+      <w:rPr>
+        <w:rFonts w:ascii="Courier New" w:hAnsi="Courier New" w:cs="Courier New" w:hint="default"/>
+      </w:rPr>
+    </w:lvl>
+    <w:lvl w:ilvl="8" w:tplc="0C090005" w:tentative="1">
+      <w:start w:val="1"/>
+      <w:numFmt w:val="bullet"/>
+      <w:lvlText w:val=""/>
+      <w:lvlJc w:val="left"/>
+      <w:pPr>
+        <w:ind w:left="7200" w:hanging="360"/>
+      </w:pPr>
+      <w:rPr>
+        <w:rFonts w:ascii="Wingdings" w:hAnsi="Wingdings" w:hint="default"/>
+      </w:rPr>
+    </w:lvl>
+  </w:abstractNum>
+  <w:abstractNum w:abstractNumId="1" w15:restartNumberingAfterBreak="0">
+    <w:nsid w:val="67656C10"/>
+    <w:multiLevelType w:val="hybridMultilevel"/>
+    <w:tmpl w:val="FF863E50"/>
+    <w:lvl w:ilvl="0" w:tplc="0C090001">
+      <w:start w:val="1"/>
+      <w:numFmt w:val="bullet"/>
+      <w:lvlText w:val=""/>
+      <w:lvlJc w:val="left"/>
+      <w:pPr>
+        <w:ind w:left="720" w:hanging="360"/>
+      </w:pPr>
+      <w:rPr>
+        <w:rFonts w:ascii="Symbol" w:hAnsi="Symbol" w:hint="default"/>
+      </w:rPr>
+    </w:lvl>
+    <w:lvl w:ilvl="1" w:tplc="0C090003" w:tentative="1">
+      <w:start w:val="1"/>
+      <w:numFmt w:val="bullet"/>
+      <w:lvlText w:val="o"/>
+      <w:lvlJc w:val="left"/>
+      <w:pPr>
+        <w:ind w:left="1440" w:hanging="360"/>
+      </w:pPr>
+      <w:rPr>
+        <w:rFonts w:ascii="Courier New" w:hAnsi="Courier New" w:cs="Courier New" w:hint="default"/>
+      </w:rPr>
+    </w:lvl>
+    <w:lvl w:ilvl="2" w:tplc="0C090005" w:tentative="1">
+      <w:start w:val="1"/>
+      <w:numFmt w:val="bullet"/>
+      <w:lvlText w:val=""/>
+      <w:lvlJc w:val="left"/>
+      <w:pPr>
+        <w:ind w:left="2160" w:hanging="360"/>
+      </w:pPr>
+      <w:rPr>
+        <w:rFonts w:ascii="Wingdings" w:hAnsi="Wingdings" w:hint="default"/>
+      </w:rPr>
+    </w:lvl>
+    <w:lvl w:ilvl="3" w:tplc="0C090001" w:tentative="1">
+      <w:start w:val="1"/>
+      <w:numFmt w:val="bullet"/>
+      <w:lvlText w:val=""/>
+      <w:lvlJc w:val="left"/>
+      <w:pPr>
+        <w:ind w:left="2880" w:hanging="360"/>
+      </w:pPr>
+      <w:rPr>
+        <w:rFonts w:ascii="Symbol" w:hAnsi="Symbol" w:hint="default"/>
+      </w:rPr>
+    </w:lvl>
+    <w:lvl w:ilvl="4" w:tplc="0C090003" w:tentative="1">
+      <w:start w:val="1"/>
+      <w:numFmt w:val="bullet"/>
+      <w:lvlText w:val="o"/>
+      <w:lvlJc w:val="left"/>
+      <w:pPr>
+        <w:ind w:left="3600" w:hanging="360"/>
+      </w:pPr>
+      <w:rPr>
+        <w:rFonts w:ascii="Courier New" w:hAnsi="Courier New" w:cs="Courier New" w:hint="default"/>
+      </w:rPr>
+    </w:lvl>
+    <w:lvl w:ilvl="5" w:tplc="0C090005" w:tentative="1">
+      <w:start w:val="1"/>
+      <w:numFmt w:val="bullet"/>
+      <w:lvlText w:val=""/>
+      <w:lvlJc w:val="left"/>
+      <w:pPr>
+        <w:ind w:left="4320" w:hanging="360"/>
+      </w:pPr>
+      <w:rPr>
+        <w:rFonts w:ascii="Wingdings" w:hAnsi="Wingdings" w:hint="default"/>
+      </w:rPr>
+    </w:lvl>
+    <w:lvl w:ilvl="6" w:tplc="0C090001" w:tentative="1">
+      <w:start w:val="1"/>
+      <w:numFmt w:val="bullet"/>
+      <w:lvlText w:val=""/>
+      <w:lvlJc w:val="left"/>
+      <w:pPr>
+        <w:ind w:left="5040" w:hanging="360"/>
+      </w:pPr>
+      <w:rPr>
+        <w:rFonts w:ascii="Symbol" w:hAnsi="Symbol" w:hint="default"/>
+      </w:rPr>
+    </w:lvl>
+    <w:lvl w:ilvl="7" w:tplc="0C090003" w:tentative="1">
+      <w:start w:val="1"/>
+      <w:numFmt w:val="bullet"/>
+      <w:lvlText w:val="o"/>
+      <w:lvlJc w:val="left"/>
+      <w:pPr>
+        <w:ind w:left="5760" w:hanging="360"/>
+      </w:pPr>
+      <w:rPr>
+        <w:rFonts w:ascii="Courier New" w:hAnsi="Courier New" w:cs="Courier New" w:hint="default"/>
+      </w:rPr>
+    </w:lvl>
+    <w:lvl w:ilvl="8" w:tplc="0C090005" w:tentative="1">
+      <w:start w:val="1"/>
+      <w:numFmt w:val="bullet"/>
+      <w:lvlText w:val=""/>
+      <w:lvlJc w:val="left"/>
+      <w:pPr>
+        <w:ind w:left="6480" w:hanging="360"/>
+      </w:pPr>
+      <w:rPr>
+        <w:rFonts w:ascii="Wingdings" w:hAnsi="Wingdings" w:hint="default"/>
+      </w:rPr>
+    </w:lvl>
+  </w:abstractNum>
+  <w:abstractNum w:abstractNumId="2" w15:restartNumberingAfterBreak="0">
     <w:nsid w:val="78E70E35"/>
     <w:multiLevelType w:val="hybridMultilevel"/>
     <w:tmpl w:val="5AC4A24C"/>
@@ -613,7 +1313,13 @@
     </w:lvl>
   </w:abstractNum>
   <w:num w:numId="1">
+    <w:abstractNumId w:val="2"/>
+  </w:num>
+  <w:num w:numId="2">
     <w:abstractNumId w:val="0"/>
+  </w:num>
+  <w:num w:numId="3">
+    <w:abstractNumId w:val="1"/>
   </w:num>
 </w:numbering>
 </file>

</xml_diff>

<commit_message>
Refactored code that finds a valid adjacent location for an Item to be dropped out of HarvestAction and DropAdjacentAction to remove duplicated code
</commit_message>
<xml_diff>
--- a/design-docs/Assignment 3 Design Changes.docx
+++ b/design-docs/Assignment 3 Design Changes.docx
@@ -21,7 +21,6 @@
       <w:r>
         <w:t xml:space="preserve">Added </w:t>
       </w:r>
-      <w:proofErr w:type="spellStart"/>
       <w:r>
         <w:rPr>
           <w:b/>
@@ -36,28 +35,22 @@
         </w:rPr>
         <w:t>y</w:t>
       </w:r>
-      <w:proofErr w:type="spellEnd"/>
       <w:r>
         <w:t xml:space="preserve"> </w:t>
       </w:r>
-      <w:proofErr w:type="spellStart"/>
-      <w:r>
-        <w:t>enum</w:t>
-      </w:r>
-      <w:proofErr w:type="spellEnd"/>
+      <w:r>
+        <w:t xml:space="preserve">enum </w:t>
+      </w:r>
+      <w:r>
+        <w:t>to</w:t>
+      </w:r>
+      <w:r>
+        <w:t xml:space="preserve"> be used in</w:t>
+      </w:r>
       <w:r>
         <w:t xml:space="preserve"> </w:t>
       </w:r>
       <w:r>
-        <w:t>to</w:t>
-      </w:r>
-      <w:r>
-        <w:t xml:space="preserve"> be used in</w:t>
-      </w:r>
-      <w:r>
-        <w:t xml:space="preserve"> </w:t>
-      </w:r>
-      <w:r>
         <w:rPr>
           <w:b/>
           <w:bCs/>
@@ -99,7 +92,6 @@
       <w:r>
         <w:t xml:space="preserve"> crop is ripe or unripe based on the size of </w:t>
       </w:r>
-      <w:proofErr w:type="spellStart"/>
       <w:r>
         <w:rPr>
           <w:b/>
@@ -107,7 +99,6 @@
         </w:rPr>
         <w:t>allowableAction</w:t>
       </w:r>
-      <w:proofErr w:type="spellEnd"/>
       <w:r>
         <w:t xml:space="preserve"> on </w:t>
       </w:r>
@@ -133,7 +124,6 @@
       <w:r>
         <w:t xml:space="preserve">Instead of </w:t>
       </w:r>
-      <w:proofErr w:type="spellStart"/>
       <w:r>
         <w:rPr>
           <w:b/>
@@ -141,14 +131,12 @@
         </w:rPr>
         <w:t>CraftWeaponAction</w:t>
       </w:r>
-      <w:proofErr w:type="spellEnd"/>
       <w:r>
         <w:t xml:space="preserve"> being responsible </w:t>
       </w:r>
       <w:r>
         <w:t xml:space="preserve">of creating the upgraded weapon from </w:t>
       </w:r>
-      <w:proofErr w:type="spellStart"/>
       <w:r>
         <w:rPr>
           <w:b/>
@@ -156,14 +144,12 @@
         </w:rPr>
         <w:t>ZombieLimb</w:t>
       </w:r>
-      <w:proofErr w:type="spellEnd"/>
       <w:r>
         <w:t xml:space="preserve">, </w:t>
       </w:r>
       <w:r>
         <w:t xml:space="preserve">the subclasses of </w:t>
       </w:r>
-      <w:proofErr w:type="spellStart"/>
       <w:r>
         <w:rPr>
           <w:b/>
@@ -171,7 +157,6 @@
         </w:rPr>
         <w:t>ZombieLimb</w:t>
       </w:r>
-      <w:proofErr w:type="spellEnd"/>
       <w:r>
         <w:t xml:space="preserve"> are responsib</w:t>
       </w:r>
@@ -187,7 +172,6 @@
       <w:r>
         <w:t xml:space="preserve">Now </w:t>
       </w:r>
-      <w:proofErr w:type="spellStart"/>
       <w:r>
         <w:rPr>
           <w:b/>
@@ -195,7 +179,6 @@
         </w:rPr>
         <w:t>CraftWeaponAction</w:t>
       </w:r>
-      <w:proofErr w:type="spellEnd"/>
       <w:r>
         <w:t xml:space="preserve"> is open</w:t>
       </w:r>
@@ -215,7 +198,6 @@
       <w:r>
         <w:t xml:space="preserve"> method is added to the </w:t>
       </w:r>
-      <w:proofErr w:type="spellStart"/>
       <w:r>
         <w:rPr>
           <w:b/>
@@ -223,7 +205,6 @@
         </w:rPr>
         <w:t>ItemInterface</w:t>
       </w:r>
-      <w:proofErr w:type="spellEnd"/>
       <w:r>
         <w:rPr>
           <w:b/>
@@ -249,7 +230,6 @@
       <w:r>
         <w:t xml:space="preserve">Originally, the name of the </w:t>
       </w:r>
-      <w:proofErr w:type="spellStart"/>
       <w:r>
         <w:rPr>
           <w:b/>
@@ -257,7 +237,6 @@
         </w:rPr>
         <w:t>ZombieLimb</w:t>
       </w:r>
-      <w:proofErr w:type="spellEnd"/>
       <w:r>
         <w:t xml:space="preserve"> is used to identify whether the limb is an arm or leg</w:t>
       </w:r>
@@ -265,98 +244,78 @@
         <w:t>. This is a Connascence of Name</w:t>
       </w:r>
       <w:r>
-        <w:t xml:space="preserve"> (</w:t>
-      </w:r>
-      <w:proofErr w:type="spellStart"/>
+        <w:t xml:space="preserve"> (CoN)</w:t>
+      </w:r>
+      <w:r>
+        <w:t xml:space="preserve"> </w:t>
+      </w:r>
+      <w:r>
+        <w:t xml:space="preserve">that </w:t>
+      </w:r>
+      <w:r>
+        <w:t>an</w:t>
+      </w:r>
+      <w:r>
+        <w:t xml:space="preserve"> IDE cannot pick up and can </w:t>
+      </w:r>
+      <w:r>
+        <w:t xml:space="preserve">lead </w:t>
+      </w:r>
+      <w:r>
+        <w:t>t</w:t>
+      </w:r>
+      <w:r>
+        <w:t xml:space="preserve">o a bug that is hard to identify if the name of the </w:t>
+      </w:r>
+      <w:r>
+        <w:rPr>
+          <w:b/>
+          <w:bCs/>
+        </w:rPr>
+        <w:t>ZombieLimb</w:t>
+      </w:r>
+      <w:r>
+        <w:t xml:space="preserve"> is changed</w:t>
+      </w:r>
+      <w:r>
+        <w:t xml:space="preserve">. To avoid this, </w:t>
+      </w:r>
+      <w:r>
+        <w:rPr>
+          <w:b/>
+          <w:bCs/>
+        </w:rPr>
+        <w:t>ZombieLimb</w:t>
+      </w:r>
+      <w:r>
+        <w:t xml:space="preserve"> is changed to an abstract class and </w:t>
+      </w:r>
+      <w:r>
+        <w:t xml:space="preserve">has two subclasses – </w:t>
+      </w:r>
+      <w:r>
+        <w:rPr>
+          <w:b/>
+          <w:bCs/>
+        </w:rPr>
+        <w:t>ZombieArm</w:t>
+      </w:r>
+      <w:r>
+        <w:t xml:space="preserve"> and </w:t>
+      </w:r>
+      <w:r>
+        <w:rPr>
+          <w:b/>
+          <w:bCs/>
+        </w:rPr>
+        <w:t>ZombieLeg</w:t>
+      </w:r>
+      <w:r>
+        <w:t xml:space="preserve">. This still has a </w:t>
+      </w:r>
       <w:r>
         <w:t>CoN</w:t>
       </w:r>
-      <w:proofErr w:type="spellEnd"/>
-      <w:r>
-        <w:t>)</w:t>
-      </w:r>
-      <w:r>
-        <w:t xml:space="preserve"> </w:t>
-      </w:r>
-      <w:r>
-        <w:t xml:space="preserve">that </w:t>
-      </w:r>
-      <w:r>
-        <w:t>an</w:t>
-      </w:r>
-      <w:r>
-        <w:t xml:space="preserve"> IDE cannot pick up and can </w:t>
-      </w:r>
-      <w:r>
-        <w:t xml:space="preserve">lead </w:t>
-      </w:r>
-      <w:r>
-        <w:t>t</w:t>
-      </w:r>
-      <w:r>
-        <w:t xml:space="preserve">o a bug that is hard to identify if the name of the </w:t>
-      </w:r>
-      <w:proofErr w:type="spellStart"/>
-      <w:r>
-        <w:rPr>
-          <w:b/>
-          <w:bCs/>
-        </w:rPr>
-        <w:t>ZombieLimb</w:t>
-      </w:r>
-      <w:proofErr w:type="spellEnd"/>
-      <w:r>
-        <w:t xml:space="preserve"> is changed</w:t>
-      </w:r>
-      <w:r>
-        <w:t xml:space="preserve">. To avoid this, </w:t>
-      </w:r>
-      <w:proofErr w:type="spellStart"/>
-      <w:r>
-        <w:rPr>
-          <w:b/>
-          <w:bCs/>
-        </w:rPr>
-        <w:t>ZombieLimb</w:t>
-      </w:r>
-      <w:proofErr w:type="spellEnd"/>
-      <w:r>
-        <w:t xml:space="preserve"> is changed to an abstract class and </w:t>
-      </w:r>
-      <w:r>
-        <w:t xml:space="preserve">has two subclasses – </w:t>
-      </w:r>
-      <w:proofErr w:type="spellStart"/>
-      <w:r>
-        <w:rPr>
-          <w:b/>
-          <w:bCs/>
-        </w:rPr>
-        <w:t>ZombieArm</w:t>
-      </w:r>
-      <w:proofErr w:type="spellEnd"/>
-      <w:r>
-        <w:t xml:space="preserve"> and </w:t>
-      </w:r>
-      <w:proofErr w:type="spellStart"/>
-      <w:r>
-        <w:rPr>
-          <w:b/>
-          <w:bCs/>
-        </w:rPr>
-        <w:t>ZombieLeg</w:t>
-      </w:r>
-      <w:proofErr w:type="spellEnd"/>
-      <w:r>
-        <w:t xml:space="preserve">. This still has a </w:t>
-      </w:r>
-      <w:proofErr w:type="spellStart"/>
-      <w:proofErr w:type="gramStart"/>
-      <w:r>
-        <w:t>CoN</w:t>
-      </w:r>
-      <w:proofErr w:type="spellEnd"/>
-      <w:proofErr w:type="gramEnd"/>
       <w:r>
         <w:t xml:space="preserve"> </w:t>
       </w:r>
@@ -378,7 +337,6 @@
       <w:r>
         <w:t xml:space="preserve">use of </w:t>
       </w:r>
-      <w:proofErr w:type="spellStart"/>
       <w:r>
         <w:rPr>
           <w:b/>
@@ -386,7 +344,6 @@
         </w:rPr>
         <w:t>instanceof</w:t>
       </w:r>
-      <w:proofErr w:type="spellEnd"/>
       <w:r>
         <w:t xml:space="preserve"> as it is a code smell which restricts polymorphism</w:t>
       </w:r>
@@ -434,7 +391,6 @@
       <w:r>
         <w:t xml:space="preserve">Added </w:t>
       </w:r>
-      <w:proofErr w:type="spellStart"/>
       <w:r>
         <w:rPr>
           <w:b/>
@@ -442,17 +398,11 @@
         </w:rPr>
         <w:t>EatCapability</w:t>
       </w:r>
-      <w:proofErr w:type="spellEnd"/>
       <w:r>
         <w:t xml:space="preserve"> </w:t>
       </w:r>
-      <w:proofErr w:type="spellStart"/>
-      <w:r>
-        <w:t>enum</w:t>
-      </w:r>
-      <w:proofErr w:type="spellEnd"/>
-      <w:r>
-        <w:t xml:space="preserve"> to</w:t>
+      <w:r>
+        <w:t>enum to</w:t>
       </w:r>
       <w:r>
         <w:t xml:space="preserve"> </w:t>
@@ -511,7 +461,6 @@
       <w:r>
         <w:t xml:space="preserve">Added </w:t>
       </w:r>
-      <w:proofErr w:type="spellStart"/>
       <w:r>
         <w:rPr>
           <w:b/>
@@ -519,17 +468,8 @@
         </w:rPr>
         <w:t>GroundCapability</w:t>
       </w:r>
-      <w:proofErr w:type="spellEnd"/>
-      <w:r>
-        <w:t xml:space="preserve"> </w:t>
-      </w:r>
-      <w:proofErr w:type="spellStart"/>
-      <w:r>
-        <w:t>enum</w:t>
-      </w:r>
-      <w:proofErr w:type="spellEnd"/>
-      <w:r>
-        <w:t xml:space="preserve"> to identify whether a </w:t>
+      <w:r>
+        <w:t xml:space="preserve"> enum to identify whether a </w:t>
       </w:r>
       <w:r>
         <w:rPr>
@@ -539,13 +479,8 @@
         <w:t>Ground</w:t>
       </w:r>
       <w:r>
-        <w:t xml:space="preserve"> is </w:t>
-      </w:r>
-      <w:proofErr w:type="spellStart"/>
-      <w:r>
-        <w:t>sowable</w:t>
-      </w:r>
-      <w:proofErr w:type="spellEnd"/>
+        <w:t xml:space="preserve"> is sowable</w:t>
+      </w:r>
       <w:r>
         <w:t xml:space="preserve">, rather than checking if the </w:t>
       </w:r>
@@ -581,7 +516,6 @@
       <w:r>
         <w:t xml:space="preserve">Added </w:t>
       </w:r>
-      <w:proofErr w:type="spellStart"/>
       <w:r>
         <w:rPr>
           <w:b/>
@@ -589,17 +523,8 @@
         </w:rPr>
         <w:t>ActorCapability</w:t>
       </w:r>
-      <w:proofErr w:type="spellEnd"/>
-      <w:r>
-        <w:t xml:space="preserve"> </w:t>
-      </w:r>
-      <w:proofErr w:type="spellStart"/>
-      <w:r>
-        <w:t>enum</w:t>
-      </w:r>
-      <w:proofErr w:type="spellEnd"/>
-      <w:r>
-        <w:t xml:space="preserve"> to identify </w:t>
+      <w:r>
+        <w:t xml:space="preserve"> enum to identify </w:t>
       </w:r>
       <w:r>
         <w:t xml:space="preserve">whether an </w:t>
@@ -811,12 +736,7 @@
         <w:t>, to hold several behaviours.</w:t>
       </w:r>
       <w:r>
-        <w:t xml:space="preserve"> This now follows th</w:t>
-      </w:r>
-      <w:bookmarkStart w:id="0" w:name="_GoBack"/>
-      <w:bookmarkEnd w:id="0"/>
-      <w:r>
-        <w:t xml:space="preserve">e Single Responsibility Principle </w:t>
+        <w:t xml:space="preserve"> This now follows the Single Responsibility Principle </w:t>
       </w:r>
       <w:r>
         <w:t xml:space="preserve">which makes </w:t>
@@ -864,17 +784,8 @@
         <w:t xml:space="preserve"> </w:t>
       </w:r>
       <w:r>
-        <w:t>(</w:t>
-      </w:r>
-      <w:proofErr w:type="spellStart"/>
-      <w:r>
-        <w:t>ie</w:t>
-      </w:r>
-      <w:proofErr w:type="spellEnd"/>
-      <w:r>
-        <w:t xml:space="preserve">. </w:t>
-      </w:r>
-      <w:proofErr w:type="spellStart"/>
+        <w:t xml:space="preserve">(ie. </w:t>
+      </w:r>
       <w:r>
         <w:rPr>
           <w:b/>
@@ -882,11 +793,9 @@
         </w:rPr>
         <w:t>HuntBehaviour</w:t>
       </w:r>
-      <w:proofErr w:type="spellEnd"/>
       <w:r>
         <w:t xml:space="preserve">, </w:t>
       </w:r>
-      <w:proofErr w:type="spellStart"/>
       <w:r>
         <w:rPr>
           <w:b/>
@@ -894,7 +803,6 @@
         </w:rPr>
         <w:t>WanderBehaviour</w:t>
       </w:r>
-      <w:proofErr w:type="spellEnd"/>
       <w:r>
         <w:t>)</w:t>
       </w:r>
@@ -959,6 +867,65 @@
       </w:r>
       <w:r>
         <w:t xml:space="preserve"> at the start of each iteration.</w:t>
+      </w:r>
+    </w:p>
+    <w:p>
+      <w:pPr>
+        <w:pStyle w:val="ListParagraph"/>
+        <w:numPr>
+          <w:ilvl w:val="0"/>
+          <w:numId w:val="3"/>
+        </w:numPr>
+      </w:pPr>
+      <w:r>
+        <w:t xml:space="preserve">Duplicated code </w:t>
+      </w:r>
+      <w:r>
+        <w:t xml:space="preserve">that </w:t>
+      </w:r>
+      <w:r>
+        <w:t>determines</w:t>
+      </w:r>
+      <w:bookmarkStart w:id="0" w:name="_GoBack"/>
+      <w:bookmarkEnd w:id="0"/>
+      <w:r>
+        <w:t xml:space="preserve"> a valid location for an </w:t>
+      </w:r>
+      <w:r>
+        <w:rPr>
+          <w:b/>
+          <w:bCs/>
+        </w:rPr>
+        <w:t>Item</w:t>
+      </w:r>
+      <w:r>
+        <w:t xml:space="preserve"> to be dropped </w:t>
+      </w:r>
+      <w:r>
+        <w:t xml:space="preserve">has been refactored out of </w:t>
+      </w:r>
+      <w:r>
+        <w:rPr>
+          <w:b/>
+          <w:bCs/>
+        </w:rPr>
+        <w:t>HarvestAction</w:t>
+      </w:r>
+      <w:r>
+        <w:t xml:space="preserve"> and </w:t>
+      </w:r>
+      <w:r>
+        <w:rPr>
+          <w:b/>
+          <w:bCs/>
+        </w:rPr>
+        <w:t>DropAdjacentItemAction</w:t>
+      </w:r>
+      <w:r>
+        <w:t xml:space="preserve"> </w:t>
+      </w:r>
+      <w:r>
+        <w:t>and made into its own class. This was done to follow the DRY principle.</w:t>
       </w:r>
     </w:p>
     <w:sectPr>

</xml_diff>

<commit_message>
Changed Food into an abstract class. Created Spinach that inherits and substitutes Food. Created packages - game.eat and game.farming
</commit_message>
<xml_diff>
--- a/design-docs/Assignment 3 Design Changes.docx
+++ b/design-docs/Assignment 3 Design Changes.docx
@@ -886,47 +886,139 @@
       <w:r>
         <w:t>determines</w:t>
       </w:r>
+      <w:r>
+        <w:t xml:space="preserve"> a valid location for an </w:t>
+      </w:r>
+      <w:r>
+        <w:rPr>
+          <w:b/>
+          <w:bCs/>
+        </w:rPr>
+        <w:t>Item</w:t>
+      </w:r>
+      <w:r>
+        <w:t xml:space="preserve"> to be dropped </w:t>
+      </w:r>
+      <w:r>
+        <w:t xml:space="preserve">has been refactored out of </w:t>
+      </w:r>
+      <w:r>
+        <w:rPr>
+          <w:b/>
+          <w:bCs/>
+        </w:rPr>
+        <w:t>HarvestAction</w:t>
+      </w:r>
+      <w:r>
+        <w:t xml:space="preserve"> and </w:t>
+      </w:r>
+      <w:r>
+        <w:rPr>
+          <w:b/>
+          <w:bCs/>
+        </w:rPr>
+        <w:t>DropAdjacentItemAction</w:t>
+      </w:r>
+      <w:r>
+        <w:t xml:space="preserve"> </w:t>
+      </w:r>
+      <w:r>
+        <w:t>and made into its own class. This was done to follow the DRY principle.</w:t>
+      </w:r>
+    </w:p>
+    <w:p>
+      <w:pPr>
+        <w:pStyle w:val="ListParagraph"/>
+        <w:numPr>
+          <w:ilvl w:val="0"/>
+          <w:numId w:val="3"/>
+        </w:numPr>
+      </w:pPr>
+      <w:r>
+        <w:t>The</w:t>
+      </w:r>
+      <w:r>
+        <w:rPr>
+          <w:b/>
+          <w:bCs/>
+        </w:rPr>
+        <w:t xml:space="preserve"> Food</w:t>
+      </w:r>
+      <w:r>
+        <w:t xml:space="preserve"> class </w:t>
+      </w:r>
+      <w:r>
+        <w:t>was changed to an abstract class</w:t>
+      </w:r>
+      <w:r>
+        <w:t xml:space="preserve"> so more </w:t>
+      </w:r>
+      <w:r>
+        <w:t>types of food can be added into the system easily.</w:t>
+      </w:r>
+      <w:r>
+        <w:t xml:space="preserve"> A </w:t>
+      </w:r>
+      <w:r>
+        <w:rPr>
+          <w:b/>
+          <w:bCs/>
+        </w:rPr>
+        <w:t>Spinach</w:t>
+      </w:r>
+      <w:r>
+        <w:t xml:space="preserve"> class is added and is </w:t>
+      </w:r>
+      <w:r>
+        <w:t xml:space="preserve">now created in </w:t>
+      </w:r>
+      <w:r>
+        <w:rPr>
+          <w:b/>
+          <w:bCs/>
+        </w:rPr>
+        <w:t>HarvestAction</w:t>
+      </w:r>
+      <w:r>
+        <w:t xml:space="preserve"> instead of </w:t>
+      </w:r>
+      <w:r>
+        <w:rPr>
+          <w:b/>
+          <w:bCs/>
+        </w:rPr>
+        <w:t>Food</w:t>
+      </w:r>
+      <w:r>
+        <w:t>.</w:t>
+      </w:r>
+    </w:p>
+    <w:p>
+      <w:pPr>
+        <w:pStyle w:val="ListParagraph"/>
+        <w:numPr>
+          <w:ilvl w:val="0"/>
+          <w:numId w:val="3"/>
+        </w:numPr>
+      </w:pPr>
+      <w:r>
+        <w:lastRenderedPageBreak/>
+        <w:t xml:space="preserve">Encapsulated tightly coupled classes into </w:t>
+      </w:r>
+      <w:r>
+        <w:t xml:space="preserve">game.eat package and game.farming package. game.eat contains classes </w:t>
+      </w:r>
+      <w:r>
+        <w:t>that work together for the process of eating food.</w:t>
+      </w:r>
+      <w:r>
+        <w:t xml:space="preserve"> game.farm contains classes </w:t>
+      </w:r>
+      <w:r>
+        <w:t>related to farming, included fertilizing, harvesting and sowing.</w:t>
+      </w:r>
       <w:bookmarkStart w:id="0" w:name="_GoBack"/>
       <w:bookmarkEnd w:id="0"/>
-      <w:r>
-        <w:t xml:space="preserve"> a valid location for an </w:t>
-      </w:r>
-      <w:r>
-        <w:rPr>
-          <w:b/>
-          <w:bCs/>
-        </w:rPr>
-        <w:t>Item</w:t>
-      </w:r>
-      <w:r>
-        <w:t xml:space="preserve"> to be dropped </w:t>
-      </w:r>
-      <w:r>
-        <w:t xml:space="preserve">has been refactored out of </w:t>
-      </w:r>
-      <w:r>
-        <w:rPr>
-          <w:b/>
-          <w:bCs/>
-        </w:rPr>
-        <w:t>HarvestAction</w:t>
-      </w:r>
-      <w:r>
-        <w:t xml:space="preserve"> and </w:t>
-      </w:r>
-      <w:r>
-        <w:rPr>
-          <w:b/>
-          <w:bCs/>
-        </w:rPr>
-        <w:t>DropAdjacentItemAction</w:t>
-      </w:r>
-      <w:r>
-        <w:t xml:space="preserve"> </w:t>
-      </w:r>
-      <w:r>
-        <w:t>and made into its own class. This was done to follow the DRY principle.</w:t>
-      </w:r>
     </w:p>
     <w:sectPr>
       <w:pgSz w:w="11906" w:h="16838"/>

</xml_diff>

<commit_message>
Refactored spawn responsibility out of HumanCorpse. Created game.attack package
</commit_message>
<xml_diff>
--- a/design-docs/Assignment 3 Design Changes.docx
+++ b/design-docs/Assignment 3 Design Changes.docx
@@ -1002,20 +1002,172 @@
         </w:numPr>
       </w:pPr>
       <w:r>
+        <w:t xml:space="preserve">The spawn responsibility is refactored out of </w:t>
+      </w:r>
+      <w:r>
+        <w:rPr>
+          <w:b/>
+          <w:bCs/>
+        </w:rPr>
+        <w:t>HumanCorpse</w:t>
+      </w:r>
+      <w:r>
+        <w:t xml:space="preserve"> to follow the SRP. The class </w:t>
+      </w:r>
+      <w:r>
+        <w:rPr>
+          <w:b/>
+          <w:bCs/>
+        </w:rPr>
+        <w:t>SpawnActor</w:t>
+      </w:r>
+      <w:r>
+        <w:t xml:space="preserve"> </w:t>
+      </w:r>
+      <w:r>
+        <w:t xml:space="preserve">is now responsible for spawning </w:t>
+      </w:r>
+      <w:r>
+        <w:t xml:space="preserve">any </w:t>
+      </w:r>
+      <w:r>
+        <w:rPr>
+          <w:b/>
+          <w:bCs/>
+        </w:rPr>
+        <w:t>Actor</w:t>
+      </w:r>
+      <w:r>
+        <w:t xml:space="preserve">, including </w:t>
+      </w:r>
+      <w:r>
+        <w:rPr>
+          <w:b/>
+          <w:bCs/>
+        </w:rPr>
+        <w:t>Zombie</w:t>
+      </w:r>
+      <w:r>
+        <w:t>.</w:t>
+      </w:r>
+    </w:p>
+    <w:p>
+      <w:pPr>
+        <w:pStyle w:val="ListParagraph"/>
+        <w:numPr>
+          <w:ilvl w:val="0"/>
+          <w:numId w:val="3"/>
+        </w:numPr>
+      </w:pPr>
+      <w:r>
         <w:lastRenderedPageBreak/>
         <w:t xml:space="preserve">Encapsulated tightly coupled classes into </w:t>
       </w:r>
       <w:r>
-        <w:t xml:space="preserve">game.eat package and game.farming package. game.eat contains classes </w:t>
-      </w:r>
-      <w:r>
-        <w:t>that work together for the process of eating food.</w:t>
-      </w:r>
-      <w:r>
-        <w:t xml:space="preserve"> game.farm contains classes </w:t>
-      </w:r>
-      <w:r>
-        <w:t>related to farming, included fertilizing, harvesting and sowing.</w:t>
+        <w:t>packages:</w:t>
+      </w:r>
+    </w:p>
+    <w:p>
+      <w:pPr>
+        <w:pStyle w:val="ListParagraph"/>
+        <w:numPr>
+          <w:ilvl w:val="1"/>
+          <w:numId w:val="3"/>
+        </w:numPr>
+      </w:pPr>
+      <w:r>
+        <w:rPr>
+          <w:b/>
+          <w:bCs/>
+        </w:rPr>
+        <w:t>game.eat</w:t>
+      </w:r>
+    </w:p>
+    <w:p>
+      <w:pPr>
+        <w:pStyle w:val="ListParagraph"/>
+        <w:numPr>
+          <w:ilvl w:val="2"/>
+          <w:numId w:val="3"/>
+        </w:numPr>
+      </w:pPr>
+      <w:r>
+        <w:t xml:space="preserve">contains classes that work together for the process of eating food. </w:t>
+      </w:r>
+      <w:r>
+        <w:rPr>
+          <w:b/>
+          <w:bCs/>
+        </w:rPr>
+        <w:t>game</w:t>
+      </w:r>
+    </w:p>
+    <w:p>
+      <w:pPr>
+        <w:pStyle w:val="ListParagraph"/>
+        <w:numPr>
+          <w:ilvl w:val="1"/>
+          <w:numId w:val="3"/>
+        </w:numPr>
+      </w:pPr>
+      <w:r>
+        <w:rPr>
+          <w:b/>
+          <w:bCs/>
+        </w:rPr>
+        <w:t>game.farming</w:t>
+      </w:r>
+    </w:p>
+    <w:p>
+      <w:pPr>
+        <w:pStyle w:val="ListParagraph"/>
+        <w:numPr>
+          <w:ilvl w:val="2"/>
+          <w:numId w:val="3"/>
+        </w:numPr>
+      </w:pPr>
+      <w:r>
+        <w:t>contains classes related to farming, included fertilizing, harvesting and sowing</w:t>
+      </w:r>
+    </w:p>
+    <w:p>
+      <w:pPr>
+        <w:pStyle w:val="ListParagraph"/>
+        <w:numPr>
+          <w:ilvl w:val="1"/>
+          <w:numId w:val="3"/>
+        </w:numPr>
+      </w:pPr>
+      <w:r>
+        <w:rPr>
+          <w:b/>
+          <w:bCs/>
+        </w:rPr>
+        <w:t>game.attack</w:t>
+      </w:r>
+      <w:r>
+        <w:t xml:space="preserve"> </w:t>
+      </w:r>
+    </w:p>
+    <w:p>
+      <w:pPr>
+        <w:pStyle w:val="ListParagraph"/>
+        <w:numPr>
+          <w:ilvl w:val="2"/>
+          <w:numId w:val="3"/>
+        </w:numPr>
+      </w:pPr>
+      <w:r>
+        <w:t xml:space="preserve">contains classes </w:t>
+      </w:r>
+      <w:r>
+        <w:t>relate</w:t>
+      </w:r>
+      <w:r>
+        <w:t xml:space="preserve">d </w:t>
+      </w:r>
+      <w:r>
+        <w:t>to the process of attacking and events after</w:t>
       </w:r>
       <w:bookmarkStart w:id="0" w:name="_GoBack"/>
       <w:bookmarkEnd w:id="0"/>
@@ -1161,7 +1313,7 @@
         <w:rFonts w:ascii="Symbol" w:hAnsi="Symbol" w:hint="default"/>
       </w:rPr>
     </w:lvl>
-    <w:lvl w:ilvl="1" w:tplc="0C090003" w:tentative="1">
+    <w:lvl w:ilvl="1" w:tplc="0C090003">
       <w:start w:val="1"/>
       <w:numFmt w:val="bullet"/>
       <w:lvlText w:val="o"/>
@@ -1173,7 +1325,7 @@
         <w:rFonts w:ascii="Courier New" w:hAnsi="Courier New" w:cs="Courier New" w:hint="default"/>
       </w:rPr>
     </w:lvl>
-    <w:lvl w:ilvl="2" w:tplc="0C090005" w:tentative="1">
+    <w:lvl w:ilvl="2" w:tplc="0C090005">
       <w:start w:val="1"/>
       <w:numFmt w:val="bullet"/>
       <w:lvlText w:val=""/>

</xml_diff>

<commit_message>
Created game.drop, game.human, game.speech and game.zombie packages
</commit_message>
<xml_diff>
--- a/design-docs/Assignment 3 Design Changes.docx
+++ b/design-docs/Assignment 3 Design Changes.docx
@@ -1074,13 +1074,31 @@
           <w:ilvl w:val="1"/>
           <w:numId w:val="3"/>
         </w:numPr>
-      </w:pPr>
-      <w:r>
-        <w:rPr>
-          <w:b/>
-          <w:bCs/>
-        </w:rPr>
-        <w:t>game.eat</w:t>
+        <w:rPr>
+          <w:b/>
+          <w:bCs/>
+        </w:rPr>
+      </w:pPr>
+      <w:r>
+        <w:rPr>
+          <w:b/>
+          <w:bCs/>
+        </w:rPr>
+        <w:t>g</w:t>
+      </w:r>
+      <w:r>
+        <w:rPr>
+          <w:b/>
+          <w:bCs/>
+        </w:rPr>
+        <w:t>ame.</w:t>
+      </w:r>
+      <w:r>
+        <w:rPr>
+          <w:b/>
+          <w:bCs/>
+        </w:rPr>
+        <w:t>attack</w:t>
       </w:r>
     </w:p>
     <w:p>
@@ -1090,16 +1108,13 @@
           <w:ilvl w:val="2"/>
           <w:numId w:val="3"/>
         </w:numPr>
-      </w:pPr>
-      <w:r>
-        <w:t xml:space="preserve">contains classes that work together for the process of eating food. </w:t>
-      </w:r>
-      <w:r>
-        <w:rPr>
-          <w:b/>
-          <w:bCs/>
-        </w:rPr>
-        <w:t>game</w:t>
+        <w:rPr>
+          <w:b/>
+          <w:bCs/>
+        </w:rPr>
+      </w:pPr>
+      <w:r>
+        <w:t>contains classes involved in the attack process and events after</w:t>
       </w:r>
     </w:p>
     <w:p>
@@ -1109,13 +1124,17 @@
           <w:ilvl w:val="1"/>
           <w:numId w:val="3"/>
         </w:numPr>
-      </w:pPr>
-      <w:r>
-        <w:rPr>
-          <w:b/>
-          <w:bCs/>
-        </w:rPr>
-        <w:t>game.farming</w:t>
+        <w:rPr>
+          <w:b/>
+          <w:bCs/>
+        </w:rPr>
+      </w:pPr>
+      <w:r>
+        <w:rPr>
+          <w:b/>
+          <w:bCs/>
+        </w:rPr>
+        <w:t>game.drop</w:t>
       </w:r>
     </w:p>
     <w:p>
@@ -1125,9 +1144,19 @@
           <w:ilvl w:val="2"/>
           <w:numId w:val="3"/>
         </w:numPr>
-      </w:pPr>
-      <w:r>
-        <w:t>contains classes related to farming, included fertilizing, harvesting and sowing</w:t>
+        <w:rPr>
+          <w:b/>
+          <w:bCs/>
+        </w:rPr>
+      </w:pPr>
+      <w:r>
+        <w:t xml:space="preserve">contains classes </w:t>
+      </w:r>
+      <w:r>
+        <w:t xml:space="preserve">that work together to </w:t>
+      </w:r>
+      <w:r>
+        <w:t>drop items at a valid location.</w:t>
       </w:r>
     </w:p>
     <w:p>
@@ -1143,10 +1172,7 @@
           <w:b/>
           <w:bCs/>
         </w:rPr>
-        <w:t>game.attack</w:t>
-      </w:r>
-      <w:r>
-        <w:t xml:space="preserve"> </w:t>
+        <w:t>game.eat</w:t>
       </w:r>
     </w:p>
     <w:p>
@@ -1158,19 +1184,210 @@
         </w:numPr>
       </w:pPr>
       <w:r>
+        <w:t xml:space="preserve">contains classes that work together for the process of eating food. </w:t>
+      </w:r>
+      <w:r>
+        <w:rPr>
+          <w:b/>
+          <w:bCs/>
+        </w:rPr>
+        <w:t>game</w:t>
+      </w:r>
+    </w:p>
+    <w:p>
+      <w:pPr>
+        <w:pStyle w:val="ListParagraph"/>
+        <w:numPr>
+          <w:ilvl w:val="1"/>
+          <w:numId w:val="3"/>
+        </w:numPr>
+      </w:pPr>
+      <w:r>
+        <w:rPr>
+          <w:b/>
+          <w:bCs/>
+        </w:rPr>
+        <w:t>game.farming</w:t>
+      </w:r>
+    </w:p>
+    <w:p>
+      <w:pPr>
+        <w:pStyle w:val="ListParagraph"/>
+        <w:numPr>
+          <w:ilvl w:val="2"/>
+          <w:numId w:val="3"/>
+        </w:numPr>
+      </w:pPr>
+      <w:r>
+        <w:t>contains classes related to farming, included fertilizing, harvesting and sowing</w:t>
+      </w:r>
+    </w:p>
+    <w:p>
+      <w:pPr>
+        <w:pStyle w:val="ListParagraph"/>
+        <w:numPr>
+          <w:ilvl w:val="1"/>
+          <w:numId w:val="3"/>
+        </w:numPr>
+      </w:pPr>
+      <w:r>
+        <w:rPr>
+          <w:b/>
+          <w:bCs/>
+        </w:rPr>
+        <w:t>game.</w:t>
+      </w:r>
+      <w:r>
+        <w:rPr>
+          <w:b/>
+          <w:bCs/>
+        </w:rPr>
+        <w:t>human</w:t>
+      </w:r>
+    </w:p>
+    <w:p>
+      <w:pPr>
+        <w:pStyle w:val="ListParagraph"/>
+        <w:numPr>
+          <w:ilvl w:val="2"/>
+          <w:numId w:val="3"/>
+        </w:numPr>
+      </w:pPr>
+      <w:r>
+        <w:t xml:space="preserve">contains the </w:t>
+      </w:r>
+      <w:r>
+        <w:rPr>
+          <w:b/>
+          <w:bCs/>
+        </w:rPr>
+        <w:t>Human</w:t>
+      </w:r>
+      <w:r>
+        <w:t xml:space="preserve"> class and its subclasses</w:t>
+      </w:r>
+      <w:r>
+        <w:t xml:space="preserve"> and </w:t>
+      </w:r>
+      <w:r>
+        <w:rPr>
+          <w:b/>
+          <w:bCs/>
+        </w:rPr>
+        <w:t>ActorCapability</w:t>
+      </w:r>
+      <w:r>
+        <w:t xml:space="preserve"> which </w:t>
+      </w:r>
+      <w:r>
+        <w:t>are used by the subclasses</w:t>
+      </w:r>
+    </w:p>
+    <w:p>
+      <w:pPr>
+        <w:pStyle w:val="ListParagraph"/>
+        <w:numPr>
+          <w:ilvl w:val="1"/>
+          <w:numId w:val="3"/>
+        </w:numPr>
+      </w:pPr>
+      <w:r>
+        <w:rPr>
+          <w:b/>
+          <w:bCs/>
+        </w:rPr>
+        <w:t>gam</w:t>
+      </w:r>
+      <w:r>
+        <w:rPr>
+          <w:b/>
+          <w:bCs/>
+        </w:rPr>
+        <w:t>e.speech</w:t>
+      </w:r>
+    </w:p>
+    <w:p>
+      <w:pPr>
+        <w:pStyle w:val="ListParagraph"/>
+        <w:numPr>
+          <w:ilvl w:val="2"/>
+          <w:numId w:val="3"/>
+        </w:numPr>
+      </w:pPr>
+      <w:r>
         <w:t xml:space="preserve">contains classes </w:t>
       </w:r>
       <w:r>
-        <w:t>relate</w:t>
-      </w:r>
-      <w:r>
-        <w:t xml:space="preserve">d </w:t>
-      </w:r>
-      <w:r>
-        <w:t>to the process of attacking and events after</w:t>
+        <w:t>responsible for speech</w:t>
+      </w:r>
+    </w:p>
+    <w:p>
+      <w:pPr>
+        <w:pStyle w:val="ListParagraph"/>
+        <w:numPr>
+          <w:ilvl w:val="1"/>
+          <w:numId w:val="3"/>
+        </w:numPr>
+      </w:pPr>
+      <w:r>
+        <w:rPr>
+          <w:b/>
+          <w:bCs/>
+        </w:rPr>
+        <w:t>game.zombie</w:t>
+      </w:r>
+    </w:p>
+    <w:p>
+      <w:pPr>
+        <w:pStyle w:val="ListParagraph"/>
+        <w:numPr>
+          <w:ilvl w:val="2"/>
+          <w:numId w:val="3"/>
+        </w:numPr>
+      </w:pPr>
+      <w:r>
+        <w:t xml:space="preserve">contains </w:t>
+      </w:r>
+      <w:r>
+        <w:t xml:space="preserve">the </w:t>
+      </w:r>
+      <w:r>
+        <w:rPr>
+          <w:b/>
+          <w:bCs/>
+        </w:rPr>
+        <w:t>Zombie</w:t>
+      </w:r>
+      <w:r>
+        <w:t xml:space="preserve"> class </w:t>
+      </w:r>
+      <w:r>
+        <w:t xml:space="preserve">and </w:t>
+      </w:r>
+      <w:r>
+        <w:t>its characteristics</w:t>
+      </w:r>
+      <w:r>
+        <w:t xml:space="preserve">. It also contains </w:t>
       </w:r>
       <w:bookmarkStart w:id="0" w:name="_GoBack"/>
       <w:bookmarkEnd w:id="0"/>
+      <w:r>
+        <w:t>classes</w:t>
+      </w:r>
+      <w:r>
+        <w:t xml:space="preserve"> closely coupled with </w:t>
+      </w:r>
+      <w:r>
+        <w:rPr>
+          <w:b/>
+          <w:bCs/>
+        </w:rPr>
+        <w:t>ZombieLimb</w:t>
+      </w:r>
+      <w:r>
+        <w:t>.</w:t>
+      </w:r>
     </w:p>
     <w:sectPr>
       <w:pgSz w:w="11906" w:h="16838"/>

</xml_diff>